<commit_message>
TEAMPLATE CAC MAU IN
</commit_message>
<xml_diff>
--- a/templates/0304/don_xin_chuyen_muc_dich_302014ttbtnmt.docx
+++ b/templates/0304/don_xin_chuyen_muc_dich_302014ttbtnmt.docx
@@ -1,6 +1,6 @@
 
 <file path=word/document.xml><?xml version="1.0" encoding="utf-8"?>
-<w:document xmlns:wpc="http://schemas.microsoft.com/office/word/2010/wordprocessingCanvas" xmlns:mc="http://schemas.openxmlformats.org/markup-compatibility/2006" xmlns:o="urn:schemas-microsoft-com:office:office" xmlns:r="http://schemas.openxmlformats.org/officeDocument/2006/relationships" xmlns:m="http://schemas.openxmlformats.org/officeDocument/2006/math" xmlns:v="urn:schemas-microsoft-com:vml" xmlns:wp14="http://schemas.microsoft.com/office/word/2010/wordprocessingDrawing" xmlns:wp="http://schemas.openxmlformats.org/drawingml/2006/wordprocessingDrawing" xmlns:w10="urn:schemas-microsoft-com:office:word" xmlns:w="http://schemas.openxmlformats.org/wordprocessingml/2006/main" xmlns:w14="http://schemas.microsoft.com/office/word/2010/wordml" xmlns:w15="http://schemas.microsoft.com/office/word/2012/wordml" xmlns:wpg="http://schemas.microsoft.com/office/word/2010/wordprocessingGroup" xmlns:wpi="http://schemas.microsoft.com/office/word/2010/wordprocessingInk" xmlns:wne="http://schemas.microsoft.com/office/word/2006/wordml" xmlns:wps="http://schemas.microsoft.com/office/word/2010/wordprocessingShape" mc:Ignorable="w14 w15 wp14">
+<w:document xmlns:wpc="http://schemas.microsoft.com/office/word/2010/wordprocessingCanvas" xmlns:mc="http://schemas.openxmlformats.org/markup-compatibility/2006" xmlns:o="urn:schemas-microsoft-com:office:office" xmlns:r="http://schemas.openxmlformats.org/officeDocument/2006/relationships" xmlns:m="http://schemas.openxmlformats.org/officeDocument/2006/math" xmlns:v="urn:schemas-microsoft-com:vml" xmlns:wp14="http://schemas.microsoft.com/office/word/2010/wordprocessingDrawing" xmlns:wp="http://schemas.openxmlformats.org/drawingml/2006/wordprocessingDrawing" xmlns:w10="urn:schemas-microsoft-com:office:word" xmlns:w="http://schemas.openxmlformats.org/wordprocessingml/2006/main" xmlns:w14="http://schemas.microsoft.com/office/word/2010/wordml" xmlns:wpg="http://schemas.microsoft.com/office/word/2010/wordprocessingGroup" xmlns:wpi="http://schemas.microsoft.com/office/word/2010/wordprocessingInk" xmlns:wne="http://schemas.microsoft.com/office/word/2006/wordml" xmlns:wps="http://schemas.microsoft.com/office/word/2010/wordprocessingShape" mc:Ignorable="w14 wp14">
   <w:body>
     <w:p>
       <w:pPr>
@@ -355,25 +355,6 @@
           <w:bCs/>
           <w:sz w:val="26"/>
           <w:szCs w:val="26"/>
-          <w:vertAlign w:val="superscript"/>
-        </w:rPr>
-        <w:t>1</w:t>
-      </w:r>
-      <w:r>
-        <w:rPr>
-          <w:b/>
-          <w:bCs/>
-          <w:sz w:val="26"/>
-          <w:szCs w:val="26"/>
-        </w:rPr>
-        <w:t xml:space="preserve"> </w:t>
-      </w:r>
-      <w:r>
-        <w:rPr>
-          <w:b/>
-          <w:bCs/>
-          <w:sz w:val="26"/>
-          <w:szCs w:val="26"/>
         </w:rPr>
         <w:t>XIN CHUYỂN MỤC ĐÍCH SỬ DỤNG ĐẤT</w:t>
       </w:r>
@@ -506,7 +487,6 @@
       </w:r>
       <w:r>
         <w:rPr>
-          <w:spacing w:val="-1"/>
           <w:sz w:val="26"/>
           <w:szCs w:val="26"/>
         </w:rPr>
@@ -521,7 +501,6 @@
       </w:r>
       <w:r>
         <w:rPr>
-          <w:spacing w:val="-3"/>
           <w:sz w:val="26"/>
           <w:szCs w:val="26"/>
         </w:rPr>
@@ -536,7 +515,6 @@
       </w:r>
       <w:r>
         <w:rPr>
-          <w:spacing w:val="2"/>
           <w:sz w:val="26"/>
           <w:szCs w:val="26"/>
         </w:rPr>
@@ -551,7 +529,6 @@
       </w:r>
       <w:r>
         <w:rPr>
-          <w:spacing w:val="-1"/>
           <w:sz w:val="26"/>
           <w:szCs w:val="26"/>
         </w:rPr>
@@ -566,7 +543,6 @@
       </w:r>
       <w:r>
         <w:rPr>
-          <w:spacing w:val="-1"/>
           <w:sz w:val="26"/>
           <w:szCs w:val="26"/>
         </w:rPr>
@@ -574,16 +550,6 @@
       </w:r>
       <w:r>
         <w:rPr>
-          <w:spacing w:val="-1"/>
-          <w:sz w:val="26"/>
-          <w:szCs w:val="26"/>
-          <w:vertAlign w:val="superscript"/>
-        </w:rPr>
-        <w:t>2</w:t>
-      </w:r>
-      <w:r>
-        <w:rPr>
-          <w:spacing w:val="-1"/>
           <w:sz w:val="26"/>
           <w:szCs w:val="26"/>
         </w:rPr>
@@ -605,20 +571,6 @@
         </w:rPr>
         <w:t xml:space="preserve">1. Người xin giao đất/cho thuê đất/cho phép chuyển mục đích sử dụng đất </w:t>
       </w:r>
-      <w:r>
-        <w:rPr>
-          <w:sz w:val="26"/>
-          <w:szCs w:val="26"/>
-        </w:rPr>
-        <w:t>3</w:t>
-      </w:r>
-      <w:r>
-        <w:rPr>
-          <w:sz w:val="26"/>
-          <w:szCs w:val="26"/>
-        </w:rPr>
-        <w:t xml:space="preserve"> </w:t>
-      </w:r>
     </w:p>
     <w:p>
       <w:pPr>
@@ -636,8 +588,6 @@
         <w:tab/>
         <w:t>#NAME#</w:t>
       </w:r>
-      <w:bookmarkStart w:id="0" w:name="_GoBack"/>
-      <w:bookmarkEnd w:id="0"/>
     </w:p>
     <w:p>
       <w:pPr>
@@ -772,31 +722,11 @@
         <w:rPr>
           <w:sz w:val="26"/>
           <w:szCs w:val="26"/>
-          <w:vertAlign w:val="superscript"/>
-        </w:rPr>
-        <w:t>4</w:t>
-      </w:r>
-      <w:r>
-        <w:rPr>
-          <w:sz w:val="26"/>
-          <w:szCs w:val="26"/>
-        </w:rPr>
-        <w:t>........................................</w:t>
-      </w:r>
-      <w:r>
-        <w:rPr>
-          <w:sz w:val="26"/>
-          <w:szCs w:val="26"/>
-        </w:rPr>
-        <w:t>...........................</w:t>
-      </w:r>
-      <w:r>
-        <w:rPr>
-          <w:sz w:val="26"/>
-          <w:szCs w:val="26"/>
-        </w:rPr>
-        <w:t>..........................................</w:t>
-      </w:r>
+        </w:rPr>
+        <w:t>#NOI_DUNG_MUC_DICH#</w:t>
+      </w:r>
+      <w:bookmarkStart w:id="0" w:name="_GoBack"/>
+      <w:bookmarkEnd w:id="0"/>
     </w:p>
     <w:p>
       <w:pPr>
@@ -3814,8 +3744,8 @@
         <w:tblLook w:val="04A0" w:firstRow="1" w:lastRow="0" w:firstColumn="1" w:lastColumn="0" w:noHBand="0" w:noVBand="1"/>
       </w:tblPr>
       <w:tblGrid>
-        <w:gridCol w:w="4735"/>
-        <w:gridCol w:w="5525"/>
+        <w:gridCol w:w="4788"/>
+        <w:gridCol w:w="5580"/>
       </w:tblGrid>
       <w:tr>
         <w:tc>
@@ -4290,7 +4220,7 @@
 </file>
 
 <file path=word/styles.xml><?xml version="1.0" encoding="utf-8"?>
-<w:styles xmlns:mc="http://schemas.openxmlformats.org/markup-compatibility/2006" xmlns:r="http://schemas.openxmlformats.org/officeDocument/2006/relationships" xmlns:w="http://schemas.openxmlformats.org/wordprocessingml/2006/main" xmlns:w14="http://schemas.microsoft.com/office/word/2010/wordml" xmlns:w15="http://schemas.microsoft.com/office/word/2012/wordml" mc:Ignorable="w14 w15">
+<w:styles xmlns:mc="http://schemas.openxmlformats.org/markup-compatibility/2006" xmlns:r="http://schemas.openxmlformats.org/officeDocument/2006/relationships" xmlns:w="http://schemas.openxmlformats.org/wordprocessingml/2006/main" xmlns:w14="http://schemas.microsoft.com/office/word/2010/wordml" mc:Ignorable="w14">
   <w:docDefaults>
     <w:rPrDefault>
       <w:rPr>
@@ -4300,7 +4230,7 @@
     </w:rPrDefault>
     <w:pPrDefault/>
   </w:docDefaults>
-  <w:latentStyles w:defLockedState="0" w:defUIPriority="0" w:defSemiHidden="0" w:defUnhideWhenUsed="0" w:defQFormat="0" w:count="371">
+  <w:latentStyles w:defLockedState="0" w:defUIPriority="0" w:defSemiHidden="0" w:defUnhideWhenUsed="0" w:defQFormat="0" w:count="267">
     <w:lsdException w:name="Normal" w:qFormat="1"/>
     <w:lsdException w:name="heading 1" w:qFormat="1"/>
     <w:lsdException w:name="heading 2" w:semiHidden="1" w:unhideWhenUsed="1" w:qFormat="1"/>
@@ -4471,110 +4401,239 @@
     <w:lsdException w:name="Book Title" w:uiPriority="33" w:qFormat="1"/>
     <w:lsdException w:name="Bibliography" w:semiHidden="1" w:uiPriority="37" w:unhideWhenUsed="1"/>
     <w:lsdException w:name="TOC Heading" w:semiHidden="1" w:uiPriority="39" w:unhideWhenUsed="1" w:qFormat="1"/>
-    <w:lsdException w:name="Plain Table 1" w:uiPriority="41"/>
-    <w:lsdException w:name="Plain Table 2" w:uiPriority="42"/>
-    <w:lsdException w:name="Plain Table 3" w:uiPriority="43"/>
-    <w:lsdException w:name="Plain Table 4" w:uiPriority="44"/>
-    <w:lsdException w:name="Plain Table 5" w:uiPriority="45"/>
-    <w:lsdException w:name="Grid Table Light" w:uiPriority="40"/>
-    <w:lsdException w:name="Grid Table 1 Light" w:uiPriority="46"/>
-    <w:lsdException w:name="Grid Table 2" w:uiPriority="47"/>
-    <w:lsdException w:name="Grid Table 3" w:uiPriority="48"/>
-    <w:lsdException w:name="Grid Table 4" w:uiPriority="49"/>
-    <w:lsdException w:name="Grid Table 5 Dark" w:uiPriority="50"/>
-    <w:lsdException w:name="Grid Table 6 Colorful" w:uiPriority="51"/>
-    <w:lsdException w:name="Grid Table 7 Colorful" w:uiPriority="52"/>
-    <w:lsdException w:name="Grid Table 1 Light Accent 1" w:uiPriority="46"/>
-    <w:lsdException w:name="Grid Table 2 Accent 1" w:uiPriority="47"/>
-    <w:lsdException w:name="Grid Table 3 Accent 1" w:uiPriority="48"/>
-    <w:lsdException w:name="Grid Table 4 Accent 1" w:uiPriority="49"/>
-    <w:lsdException w:name="Grid Table 5 Dark Accent 1" w:uiPriority="50"/>
-    <w:lsdException w:name="Grid Table 6 Colorful Accent 1" w:uiPriority="51"/>
-    <w:lsdException w:name="Grid Table 7 Colorful Accent 1" w:uiPriority="52"/>
-    <w:lsdException w:name="Grid Table 1 Light Accent 2" w:uiPriority="46"/>
-    <w:lsdException w:name="Grid Table 2 Accent 2" w:uiPriority="47"/>
-    <w:lsdException w:name="Grid Table 3 Accent 2" w:uiPriority="48"/>
-    <w:lsdException w:name="Grid Table 4 Accent 2" w:uiPriority="49"/>
-    <w:lsdException w:name="Grid Table 5 Dark Accent 2" w:uiPriority="50"/>
-    <w:lsdException w:name="Grid Table 6 Colorful Accent 2" w:uiPriority="51"/>
-    <w:lsdException w:name="Grid Table 7 Colorful Accent 2" w:uiPriority="52"/>
-    <w:lsdException w:name="Grid Table 1 Light Accent 3" w:uiPriority="46"/>
-    <w:lsdException w:name="Grid Table 2 Accent 3" w:uiPriority="47"/>
-    <w:lsdException w:name="Grid Table 3 Accent 3" w:uiPriority="48"/>
-    <w:lsdException w:name="Grid Table 4 Accent 3" w:uiPriority="49"/>
-    <w:lsdException w:name="Grid Table 5 Dark Accent 3" w:uiPriority="50"/>
-    <w:lsdException w:name="Grid Table 6 Colorful Accent 3" w:uiPriority="51"/>
-    <w:lsdException w:name="Grid Table 7 Colorful Accent 3" w:uiPriority="52"/>
-    <w:lsdException w:name="Grid Table 1 Light Accent 4" w:uiPriority="46"/>
-    <w:lsdException w:name="Grid Table 2 Accent 4" w:uiPriority="47"/>
-    <w:lsdException w:name="Grid Table 3 Accent 4" w:uiPriority="48"/>
-    <w:lsdException w:name="Grid Table 4 Accent 4" w:uiPriority="49"/>
-    <w:lsdException w:name="Grid Table 5 Dark Accent 4" w:uiPriority="50"/>
-    <w:lsdException w:name="Grid Table 6 Colorful Accent 4" w:uiPriority="51"/>
-    <w:lsdException w:name="Grid Table 7 Colorful Accent 4" w:uiPriority="52"/>
-    <w:lsdException w:name="Grid Table 1 Light Accent 5" w:uiPriority="46"/>
-    <w:lsdException w:name="Grid Table 2 Accent 5" w:uiPriority="47"/>
-    <w:lsdException w:name="Grid Table 3 Accent 5" w:uiPriority="48"/>
-    <w:lsdException w:name="Grid Table 4 Accent 5" w:uiPriority="49"/>
-    <w:lsdException w:name="Grid Table 5 Dark Accent 5" w:uiPriority="50"/>
-    <w:lsdException w:name="Grid Table 6 Colorful Accent 5" w:uiPriority="51"/>
-    <w:lsdException w:name="Grid Table 7 Colorful Accent 5" w:uiPriority="52"/>
-    <w:lsdException w:name="Grid Table 1 Light Accent 6" w:uiPriority="46"/>
-    <w:lsdException w:name="Grid Table 2 Accent 6" w:uiPriority="47"/>
-    <w:lsdException w:name="Grid Table 3 Accent 6" w:uiPriority="48"/>
-    <w:lsdException w:name="Grid Table 4 Accent 6" w:uiPriority="49"/>
-    <w:lsdException w:name="Grid Table 5 Dark Accent 6" w:uiPriority="50"/>
-    <w:lsdException w:name="Grid Table 6 Colorful Accent 6" w:uiPriority="51"/>
-    <w:lsdException w:name="Grid Table 7 Colorful Accent 6" w:uiPriority="52"/>
-    <w:lsdException w:name="List Table 1 Light" w:uiPriority="46"/>
-    <w:lsdException w:name="List Table 2" w:uiPriority="47"/>
-    <w:lsdException w:name="List Table 3" w:uiPriority="48"/>
-    <w:lsdException w:name="List Table 4" w:uiPriority="49"/>
-    <w:lsdException w:name="List Table 5 Dark" w:uiPriority="50"/>
-    <w:lsdException w:name="List Table 6 Colorful" w:uiPriority="51"/>
-    <w:lsdException w:name="List Table 7 Colorful" w:uiPriority="52"/>
-    <w:lsdException w:name="List Table 1 Light Accent 1" w:uiPriority="46"/>
-    <w:lsdException w:name="List Table 2 Accent 1" w:uiPriority="47"/>
-    <w:lsdException w:name="List Table 3 Accent 1" w:uiPriority="48"/>
-    <w:lsdException w:name="List Table 4 Accent 1" w:uiPriority="49"/>
-    <w:lsdException w:name="List Table 5 Dark Accent 1" w:uiPriority="50"/>
-    <w:lsdException w:name="List Table 6 Colorful Accent 1" w:uiPriority="51"/>
-    <w:lsdException w:name="List Table 7 Colorful Accent 1" w:uiPriority="52"/>
-    <w:lsdException w:name="List Table 1 Light Accent 2" w:uiPriority="46"/>
-    <w:lsdException w:name="List Table 2 Accent 2" w:uiPriority="47"/>
-    <w:lsdException w:name="List Table 3 Accent 2" w:uiPriority="48"/>
-    <w:lsdException w:name="List Table 4 Accent 2" w:uiPriority="49"/>
-    <w:lsdException w:name="List Table 5 Dark Accent 2" w:uiPriority="50"/>
-    <w:lsdException w:name="List Table 6 Colorful Accent 2" w:uiPriority="51"/>
-    <w:lsdException w:name="List Table 7 Colorful Accent 2" w:uiPriority="52"/>
-    <w:lsdException w:name="List Table 1 Light Accent 3" w:uiPriority="46"/>
-    <w:lsdException w:name="List Table 2 Accent 3" w:uiPriority="47"/>
-    <w:lsdException w:name="List Table 3 Accent 3" w:uiPriority="48"/>
-    <w:lsdException w:name="List Table 4 Accent 3" w:uiPriority="49"/>
-    <w:lsdException w:name="List Table 5 Dark Accent 3" w:uiPriority="50"/>
-    <w:lsdException w:name="List Table 6 Colorful Accent 3" w:uiPriority="51"/>
-    <w:lsdException w:name="List Table 7 Colorful Accent 3" w:uiPriority="52"/>
-    <w:lsdException w:name="List Table 1 Light Accent 4" w:uiPriority="46"/>
-    <w:lsdException w:name="List Table 2 Accent 4" w:uiPriority="47"/>
-    <w:lsdException w:name="List Table 3 Accent 4" w:uiPriority="48"/>
-    <w:lsdException w:name="List Table 4 Accent 4" w:uiPriority="49"/>
-    <w:lsdException w:name="List Table 5 Dark Accent 4" w:uiPriority="50"/>
-    <w:lsdException w:name="List Table 6 Colorful Accent 4" w:uiPriority="51"/>
-    <w:lsdException w:name="List Table 7 Colorful Accent 4" w:uiPriority="52"/>
-    <w:lsdException w:name="List Table 1 Light Accent 5" w:uiPriority="46"/>
-    <w:lsdException w:name="List Table 2 Accent 5" w:uiPriority="47"/>
-    <w:lsdException w:name="List Table 3 Accent 5" w:uiPriority="48"/>
-    <w:lsdException w:name="List Table 4 Accent 5" w:uiPriority="49"/>
-    <w:lsdException w:name="List Table 5 Dark Accent 5" w:uiPriority="50"/>
-    <w:lsdException w:name="List Table 6 Colorful Accent 5" w:uiPriority="51"/>
-    <w:lsdException w:name="List Table 7 Colorful Accent 5" w:uiPriority="52"/>
-    <w:lsdException w:name="List Table 1 Light Accent 6" w:uiPriority="46"/>
-    <w:lsdException w:name="List Table 2 Accent 6" w:uiPriority="47"/>
-    <w:lsdException w:name="List Table 3 Accent 6" w:uiPriority="48"/>
-    <w:lsdException w:name="List Table 4 Accent 6" w:uiPriority="49"/>
-    <w:lsdException w:name="List Table 5 Dark Accent 6" w:uiPriority="50"/>
-    <w:lsdException w:name="List Table 6 Colorful Accent 6" w:uiPriority="51"/>
-    <w:lsdException w:name="List Table 7 Colorful Accent 6" w:uiPriority="52"/>
+  </w:latentStyles>
+  <w:style w:type="paragraph" w:default="1" w:styleId="Normal">
+    <w:name w:val="Normal"/>
+    <w:qFormat/>
+    <w:rsid w:val="00CB06DA"/>
+    <w:rPr>
+      <w:sz w:val="24"/>
+      <w:szCs w:val="24"/>
+    </w:rPr>
+  </w:style>
+  <w:style w:type="character" w:default="1" w:styleId="DefaultParagraphFont">
+    <w:name w:val="Default Paragraph Font"/>
+    <w:uiPriority w:val="1"/>
+    <w:semiHidden/>
+    <w:unhideWhenUsed/>
+  </w:style>
+  <w:style w:type="table" w:default="1" w:styleId="TableNormal">
+    <w:name w:val="Normal Table"/>
+    <w:uiPriority w:val="99"/>
+    <w:semiHidden/>
+    <w:unhideWhenUsed/>
+    <w:tblPr>
+      <w:tblInd w:w="0" w:type="dxa"/>
+      <w:tblCellMar>
+        <w:top w:w="0" w:type="dxa"/>
+        <w:left w:w="108" w:type="dxa"/>
+        <w:bottom w:w="0" w:type="dxa"/>
+        <w:right w:w="108" w:type="dxa"/>
+      </w:tblCellMar>
+    </w:tblPr>
+  </w:style>
+  <w:style w:type="numbering" w:default="1" w:styleId="NoList">
+    <w:name w:val="No List"/>
+    <w:uiPriority w:val="99"/>
+    <w:semiHidden/>
+    <w:unhideWhenUsed/>
+  </w:style>
+  <w:style w:type="paragraph" w:styleId="ListParagraph">
+    <w:name w:val="List Paragraph"/>
+    <w:basedOn w:val="Normal"/>
+    <w:uiPriority w:val="34"/>
+    <w:qFormat/>
+    <w:rsid w:val="008F4C0B"/>
+    <w:pPr>
+      <w:ind w:left="720"/>
+      <w:contextualSpacing/>
+    </w:pPr>
+  </w:style>
+</w:styles>
+</file>
+
+<file path=word/stylesWithEffects.xml><?xml version="1.0" encoding="utf-8"?>
+<w:styles xmlns:wpc="http://schemas.microsoft.com/office/word/2010/wordprocessingCanvas" xmlns:mc="http://schemas.openxmlformats.org/markup-compatibility/2006" xmlns:o="urn:schemas-microsoft-com:office:office" xmlns:r="http://schemas.openxmlformats.org/officeDocument/2006/relationships" xmlns:m="http://schemas.openxmlformats.org/officeDocument/2006/math" xmlns:v="urn:schemas-microsoft-com:vml" xmlns:wp14="http://schemas.microsoft.com/office/word/2010/wordprocessingDrawing" xmlns:wp="http://schemas.openxmlformats.org/drawingml/2006/wordprocessingDrawing" xmlns:w10="urn:schemas-microsoft-com:office:word" xmlns:w="http://schemas.openxmlformats.org/wordprocessingml/2006/main" xmlns:w14="http://schemas.microsoft.com/office/word/2010/wordml" xmlns:wpg="http://schemas.microsoft.com/office/word/2010/wordprocessingGroup" xmlns:wpi="http://schemas.microsoft.com/office/word/2010/wordprocessingInk" xmlns:wne="http://schemas.microsoft.com/office/word/2006/wordml" xmlns:wps="http://schemas.microsoft.com/office/word/2010/wordprocessingShape" mc:Ignorable="w14 wp14">
+  <w:docDefaults>
+    <w:rPrDefault>
+      <w:rPr>
+        <w:rFonts w:ascii="Times New Roman" w:eastAsia="Times New Roman" w:hAnsi="Times New Roman" w:cs="Times New Roman"/>
+        <w:lang w:val="en-US" w:eastAsia="en-US" w:bidi="ar-SA"/>
+      </w:rPr>
+    </w:rPrDefault>
+    <w:pPrDefault/>
+  </w:docDefaults>
+  <w:latentStyles w:defLockedState="0" w:defUIPriority="0" w:defSemiHidden="0" w:defUnhideWhenUsed="0" w:defQFormat="0" w:count="267">
+    <w:lsdException w:name="Normal" w:qFormat="1"/>
+    <w:lsdException w:name="heading 1" w:qFormat="1"/>
+    <w:lsdException w:name="heading 2" w:semiHidden="1" w:unhideWhenUsed="1" w:qFormat="1"/>
+    <w:lsdException w:name="heading 3" w:semiHidden="1" w:unhideWhenUsed="1" w:qFormat="1"/>
+    <w:lsdException w:name="heading 4" w:semiHidden="1" w:unhideWhenUsed="1" w:qFormat="1"/>
+    <w:lsdException w:name="heading 5" w:semiHidden="1" w:unhideWhenUsed="1" w:qFormat="1"/>
+    <w:lsdException w:name="heading 6" w:semiHidden="1" w:unhideWhenUsed="1" w:qFormat="1"/>
+    <w:lsdException w:name="heading 7" w:semiHidden="1" w:unhideWhenUsed="1" w:qFormat="1"/>
+    <w:lsdException w:name="heading 8" w:semiHidden="1" w:unhideWhenUsed="1" w:qFormat="1"/>
+    <w:lsdException w:name="heading 9" w:semiHidden="1" w:unhideWhenUsed="1" w:qFormat="1"/>
+    <w:lsdException w:name="caption" w:semiHidden="1" w:unhideWhenUsed="1" w:qFormat="1"/>
+    <w:lsdException w:name="Title" w:qFormat="1"/>
+    <w:lsdException w:name="Subtitle" w:qFormat="1"/>
+    <w:lsdException w:name="Strong" w:qFormat="1"/>
+    <w:lsdException w:name="Emphasis" w:qFormat="1"/>
+    <w:lsdException w:name="Normal Table" w:semiHidden="1" w:unhideWhenUsed="1"/>
+    <w:lsdException w:name="Table Simple 1" w:semiHidden="1" w:unhideWhenUsed="1"/>
+    <w:lsdException w:name="Table Simple 2" w:semiHidden="1" w:unhideWhenUsed="1"/>
+    <w:lsdException w:name="Table Simple 3" w:semiHidden="1" w:unhideWhenUsed="1"/>
+    <w:lsdException w:name="Table Classic 1" w:semiHidden="1" w:unhideWhenUsed="1"/>
+    <w:lsdException w:name="Table Classic 2" w:semiHidden="1" w:unhideWhenUsed="1"/>
+    <w:lsdException w:name="Table Classic 3" w:semiHidden="1" w:unhideWhenUsed="1"/>
+    <w:lsdException w:name="Table Classic 4" w:semiHidden="1" w:unhideWhenUsed="1"/>
+    <w:lsdException w:name="Table Colorful 1" w:semiHidden="1" w:unhideWhenUsed="1"/>
+    <w:lsdException w:name="Table Colorful 2" w:semiHidden="1" w:unhideWhenUsed="1"/>
+    <w:lsdException w:name="Table Colorful 3" w:semiHidden="1" w:unhideWhenUsed="1"/>
+    <w:lsdException w:name="Table Columns 1" w:semiHidden="1" w:unhideWhenUsed="1"/>
+    <w:lsdException w:name="Table Columns 2" w:semiHidden="1" w:unhideWhenUsed="1"/>
+    <w:lsdException w:name="Table Columns 3" w:semiHidden="1" w:unhideWhenUsed="1"/>
+    <w:lsdException w:name="Table Columns 4" w:semiHidden="1" w:unhideWhenUsed="1"/>
+    <w:lsdException w:name="Table Columns 5" w:semiHidden="1" w:unhideWhenUsed="1"/>
+    <w:lsdException w:name="Table Grid 1" w:semiHidden="1" w:unhideWhenUsed="1"/>
+    <w:lsdException w:name="Table Grid 2" w:semiHidden="1" w:unhideWhenUsed="1"/>
+    <w:lsdException w:name="Table Grid 3" w:semiHidden="1" w:unhideWhenUsed="1"/>
+    <w:lsdException w:name="Table Grid 4" w:semiHidden="1" w:unhideWhenUsed="1"/>
+    <w:lsdException w:name="Table Grid 5" w:semiHidden="1" w:unhideWhenUsed="1"/>
+    <w:lsdException w:name="Table Grid 6" w:semiHidden="1" w:unhideWhenUsed="1"/>
+    <w:lsdException w:name="Table Grid 7" w:semiHidden="1" w:unhideWhenUsed="1"/>
+    <w:lsdException w:name="Table Grid 8" w:semiHidden="1" w:unhideWhenUsed="1"/>
+    <w:lsdException w:name="Table List 1" w:semiHidden="1" w:unhideWhenUsed="1"/>
+    <w:lsdException w:name="Table List 2" w:semiHidden="1" w:unhideWhenUsed="1"/>
+    <w:lsdException w:name="Table List 3" w:semiHidden="1" w:unhideWhenUsed="1"/>
+    <w:lsdException w:name="Table List 4" w:semiHidden="1" w:unhideWhenUsed="1"/>
+    <w:lsdException w:name="Table List 5" w:semiHidden="1" w:unhideWhenUsed="1"/>
+    <w:lsdException w:name="Table List 6" w:semiHidden="1" w:unhideWhenUsed="1"/>
+    <w:lsdException w:name="Table List 7" w:semiHidden="1" w:unhideWhenUsed="1"/>
+    <w:lsdException w:name="Table List 8" w:semiHidden="1" w:unhideWhenUsed="1"/>
+    <w:lsdException w:name="Table 3D effects 1" w:semiHidden="1" w:unhideWhenUsed="1"/>
+    <w:lsdException w:name="Table 3D effects 2" w:semiHidden="1" w:unhideWhenUsed="1"/>
+    <w:lsdException w:name="Table 3D effects 3" w:semiHidden="1" w:unhideWhenUsed="1"/>
+    <w:lsdException w:name="Table Contemporary" w:semiHidden="1" w:unhideWhenUsed="1"/>
+    <w:lsdException w:name="Table Elegant" w:semiHidden="1" w:unhideWhenUsed="1"/>
+    <w:lsdException w:name="Table Professional" w:semiHidden="1" w:unhideWhenUsed="1"/>
+    <w:lsdException w:name="Table Subtle 1" w:semiHidden="1" w:unhideWhenUsed="1"/>
+    <w:lsdException w:name="Table Subtle 2" w:semiHidden="1" w:unhideWhenUsed="1"/>
+    <w:lsdException w:name="Table Web 1" w:semiHidden="1" w:unhideWhenUsed="1"/>
+    <w:lsdException w:name="Table Web 2" w:semiHidden="1" w:unhideWhenUsed="1"/>
+    <w:lsdException w:name="Table Web 3" w:semiHidden="1" w:unhideWhenUsed="1"/>
+    <w:lsdException w:name="Table Theme" w:semiHidden="1" w:unhideWhenUsed="1"/>
+    <w:lsdException w:name="Placeholder Text" w:semiHidden="1" w:uiPriority="99"/>
+    <w:lsdException w:name="No Spacing" w:uiPriority="1" w:qFormat="1"/>
+    <w:lsdException w:name="Light Shading" w:uiPriority="60"/>
+    <w:lsdException w:name="Light List" w:uiPriority="61"/>
+    <w:lsdException w:name="Light Grid" w:uiPriority="62"/>
+    <w:lsdException w:name="Medium Shading 1" w:uiPriority="63"/>
+    <w:lsdException w:name="Medium Shading 2" w:uiPriority="64"/>
+    <w:lsdException w:name="Medium List 1" w:uiPriority="65"/>
+    <w:lsdException w:name="Medium List 2" w:uiPriority="66"/>
+    <w:lsdException w:name="Medium Grid 1" w:uiPriority="67"/>
+    <w:lsdException w:name="Medium Grid 2" w:uiPriority="68"/>
+    <w:lsdException w:name="Medium Grid 3" w:uiPriority="69"/>
+    <w:lsdException w:name="Dark List" w:uiPriority="70"/>
+    <w:lsdException w:name="Colorful Shading" w:uiPriority="71"/>
+    <w:lsdException w:name="Colorful List" w:uiPriority="72"/>
+    <w:lsdException w:name="Colorful Grid" w:uiPriority="73"/>
+    <w:lsdException w:name="Light Shading Accent 1" w:uiPriority="60"/>
+    <w:lsdException w:name="Light List Accent 1" w:uiPriority="61"/>
+    <w:lsdException w:name="Light Grid Accent 1" w:uiPriority="62"/>
+    <w:lsdException w:name="Medium Shading 1 Accent 1" w:uiPriority="63"/>
+    <w:lsdException w:name="Medium Shading 2 Accent 1" w:uiPriority="64"/>
+    <w:lsdException w:name="Medium List 1 Accent 1" w:uiPriority="65"/>
+    <w:lsdException w:name="Revision" w:semiHidden="1" w:uiPriority="99"/>
+    <w:lsdException w:name="List Paragraph" w:uiPriority="34" w:qFormat="1"/>
+    <w:lsdException w:name="Quote" w:uiPriority="29" w:qFormat="1"/>
+    <w:lsdException w:name="Intense Quote" w:uiPriority="30" w:qFormat="1"/>
+    <w:lsdException w:name="Medium List 2 Accent 1" w:uiPriority="66"/>
+    <w:lsdException w:name="Medium Grid 1 Accent 1" w:uiPriority="67"/>
+    <w:lsdException w:name="Medium Grid 2 Accent 1" w:uiPriority="68"/>
+    <w:lsdException w:name="Medium Grid 3 Accent 1" w:uiPriority="69"/>
+    <w:lsdException w:name="Dark List Accent 1" w:uiPriority="70"/>
+    <w:lsdException w:name="Colorful Shading Accent 1" w:uiPriority="71"/>
+    <w:lsdException w:name="Colorful List Accent 1" w:uiPriority="72"/>
+    <w:lsdException w:name="Colorful Grid Accent 1" w:uiPriority="73"/>
+    <w:lsdException w:name="Light Shading Accent 2" w:uiPriority="60"/>
+    <w:lsdException w:name="Light List Accent 2" w:uiPriority="61"/>
+    <w:lsdException w:name="Light Grid Accent 2" w:uiPriority="62"/>
+    <w:lsdException w:name="Medium Shading 1 Accent 2" w:uiPriority="63"/>
+    <w:lsdException w:name="Medium Shading 2 Accent 2" w:uiPriority="64"/>
+    <w:lsdException w:name="Medium List 1 Accent 2" w:uiPriority="65"/>
+    <w:lsdException w:name="Medium List 2 Accent 2" w:uiPriority="66"/>
+    <w:lsdException w:name="Medium Grid 1 Accent 2" w:uiPriority="67"/>
+    <w:lsdException w:name="Medium Grid 2 Accent 2" w:uiPriority="68"/>
+    <w:lsdException w:name="Medium Grid 3 Accent 2" w:uiPriority="69"/>
+    <w:lsdException w:name="Dark List Accent 2" w:uiPriority="70"/>
+    <w:lsdException w:name="Colorful Shading Accent 2" w:uiPriority="71"/>
+    <w:lsdException w:name="Colorful List Accent 2" w:uiPriority="72"/>
+    <w:lsdException w:name="Colorful Grid Accent 2" w:uiPriority="73"/>
+    <w:lsdException w:name="Light Shading Accent 3" w:uiPriority="60"/>
+    <w:lsdException w:name="Light List Accent 3" w:uiPriority="61"/>
+    <w:lsdException w:name="Light Grid Accent 3" w:uiPriority="62"/>
+    <w:lsdException w:name="Medium Shading 1 Accent 3" w:uiPriority="63"/>
+    <w:lsdException w:name="Medium Shading 2 Accent 3" w:uiPriority="64"/>
+    <w:lsdException w:name="Medium List 1 Accent 3" w:uiPriority="65"/>
+    <w:lsdException w:name="Medium List 2 Accent 3" w:uiPriority="66"/>
+    <w:lsdException w:name="Medium Grid 1 Accent 3" w:uiPriority="67"/>
+    <w:lsdException w:name="Medium Grid 2 Accent 3" w:uiPriority="68"/>
+    <w:lsdException w:name="Medium Grid 3 Accent 3" w:uiPriority="69"/>
+    <w:lsdException w:name="Dark List Accent 3" w:uiPriority="70"/>
+    <w:lsdException w:name="Colorful Shading Accent 3" w:uiPriority="71"/>
+    <w:lsdException w:name="Colorful List Accent 3" w:uiPriority="72"/>
+    <w:lsdException w:name="Colorful Grid Accent 3" w:uiPriority="73"/>
+    <w:lsdException w:name="Light Shading Accent 4" w:uiPriority="60"/>
+    <w:lsdException w:name="Light List Accent 4" w:uiPriority="61"/>
+    <w:lsdException w:name="Light Grid Accent 4" w:uiPriority="62"/>
+    <w:lsdException w:name="Medium Shading 1 Accent 4" w:uiPriority="63"/>
+    <w:lsdException w:name="Medium Shading 2 Accent 4" w:uiPriority="64"/>
+    <w:lsdException w:name="Medium List 1 Accent 4" w:uiPriority="65"/>
+    <w:lsdException w:name="Medium List 2 Accent 4" w:uiPriority="66"/>
+    <w:lsdException w:name="Medium Grid 1 Accent 4" w:uiPriority="67"/>
+    <w:lsdException w:name="Medium Grid 2 Accent 4" w:uiPriority="68"/>
+    <w:lsdException w:name="Medium Grid 3 Accent 4" w:uiPriority="69"/>
+    <w:lsdException w:name="Dark List Accent 4" w:uiPriority="70"/>
+    <w:lsdException w:name="Colorful Shading Accent 4" w:uiPriority="71"/>
+    <w:lsdException w:name="Colorful List Accent 4" w:uiPriority="72"/>
+    <w:lsdException w:name="Colorful Grid Accent 4" w:uiPriority="73"/>
+    <w:lsdException w:name="Light Shading Accent 5" w:uiPriority="60"/>
+    <w:lsdException w:name="Light List Accent 5" w:uiPriority="61"/>
+    <w:lsdException w:name="Light Grid Accent 5" w:uiPriority="62"/>
+    <w:lsdException w:name="Medium Shading 1 Accent 5" w:uiPriority="63"/>
+    <w:lsdException w:name="Medium Shading 2 Accent 5" w:uiPriority="64"/>
+    <w:lsdException w:name="Medium List 1 Accent 5" w:uiPriority="65"/>
+    <w:lsdException w:name="Medium List 2 Accent 5" w:uiPriority="66"/>
+    <w:lsdException w:name="Medium Grid 1 Accent 5" w:uiPriority="67"/>
+    <w:lsdException w:name="Medium Grid 2 Accent 5" w:uiPriority="68"/>
+    <w:lsdException w:name="Medium Grid 3 Accent 5" w:uiPriority="69"/>
+    <w:lsdException w:name="Dark List Accent 5" w:uiPriority="70"/>
+    <w:lsdException w:name="Colorful Shading Accent 5" w:uiPriority="71"/>
+    <w:lsdException w:name="Colorful List Accent 5" w:uiPriority="72"/>
+    <w:lsdException w:name="Colorful Grid Accent 5" w:uiPriority="73"/>
+    <w:lsdException w:name="Light Shading Accent 6" w:uiPriority="60"/>
+    <w:lsdException w:name="Light List Accent 6" w:uiPriority="61"/>
+    <w:lsdException w:name="Light Grid Accent 6" w:uiPriority="62"/>
+    <w:lsdException w:name="Medium Shading 1 Accent 6" w:uiPriority="63"/>
+    <w:lsdException w:name="Medium Shading 2 Accent 6" w:uiPriority="64"/>
+    <w:lsdException w:name="Medium List 1 Accent 6" w:uiPriority="65"/>
+    <w:lsdException w:name="Medium List 2 Accent 6" w:uiPriority="66"/>
+    <w:lsdException w:name="Medium Grid 1 Accent 6" w:uiPriority="67"/>
+    <w:lsdException w:name="Medium Grid 2 Accent 6" w:uiPriority="68"/>
+    <w:lsdException w:name="Medium Grid 3 Accent 6" w:uiPriority="69"/>
+    <w:lsdException w:name="Dark List Accent 6" w:uiPriority="70"/>
+    <w:lsdException w:name="Colorful Shading Accent 6" w:uiPriority="71"/>
+    <w:lsdException w:name="Colorful List Accent 6" w:uiPriority="72"/>
+    <w:lsdException w:name="Colorful Grid Accent 6" w:uiPriority="73"/>
+    <w:lsdException w:name="Subtle Emphasis" w:uiPriority="19" w:qFormat="1"/>
+    <w:lsdException w:name="Intense Emphasis" w:uiPriority="21" w:qFormat="1"/>
+    <w:lsdException w:name="Subtle Reference" w:uiPriority="31" w:qFormat="1"/>
+    <w:lsdException w:name="Intense Reference" w:uiPriority="32" w:qFormat="1"/>
+    <w:lsdException w:name="Book Title" w:uiPriority="33" w:qFormat="1"/>
+    <w:lsdException w:name="Bibliography" w:semiHidden="1" w:uiPriority="37" w:unhideWhenUsed="1"/>
+    <w:lsdException w:name="TOC Heading" w:semiHidden="1" w:uiPriority="39" w:unhideWhenUsed="1" w:qFormat="1"/>
   </w:latentStyles>
   <w:style w:type="paragraph" w:default="1" w:styleId="Normal">
     <w:name w:val="Normal"/>
@@ -4669,7 +4728,7 @@
     </a:clrScheme>
     <a:fontScheme name="Office">
       <a:majorFont>
-        <a:latin typeface="Calibri Light" panose="020F0302020204030204"/>
+        <a:latin typeface="Calibri Light"/>
         <a:ea typeface=""/>
         <a:cs typeface=""/>
         <a:font script="Jpan" typeface="ＭＳ ゴシック"/>
@@ -4704,7 +4763,7 @@
         <a:font script="Geor" typeface="Sylfaen"/>
       </a:majorFont>
       <a:minorFont>
-        <a:latin typeface="Calibri" panose="020F0502020204030204"/>
+        <a:latin typeface="Calibri"/>
         <a:ea typeface=""/>
         <a:cs typeface=""/>
         <a:font script="Jpan" typeface="ＭＳ 明朝"/>
@@ -4881,7 +4940,7 @@
   <a:extraClrSchemeLst/>
   <a:extLst>
     <a:ext uri="{05A4C25C-085E-4340-85A3-A5531E510DB2}">
-      <thm15:themeFamily xmlns:thm15="http://schemas.microsoft.com/office/thememl/2012/main" name="Office Theme" id="{62F939B6-93AF-4DB8-9C6B-D6C7DFDC589F}" vid="{4A3C46E8-61CC-4603-A589-7422A47A8E4A}"/>
+      <thm15:themeFamily xmlns="" xmlns:thm15="http://schemas.microsoft.com/office/thememl/2012/main" name="Office Theme" id="{62F939B6-93AF-4DB8-9C6B-D6C7DFDC589F}" vid="{4A3C46E8-61CC-4603-A589-7422A47A8E4A}"/>
     </a:ext>
   </a:extLst>
 </a:theme>

</xml_diff>